<commit_message>
Update 9. Software Design Pattern.docx
</commit_message>
<xml_diff>
--- a/ESTRUCTURA DEL PROYECTO/3) Design/9. Software Design Pattern.docx
+++ b/ESTRUCTURA DEL PROYECTO/3) Design/9. Software Design Pattern.docx
@@ -16,6 +16,12 @@
     <w:p/>
     <w:sdt>
       <w:sdtPr>
+        <w:rPr>
+          <w:rFonts w:asciiTheme="minorHAnsi" w:eastAsiaTheme="minorHAnsi" w:hAnsiTheme="minorHAnsi" w:cstheme="minorBidi"/>
+          <w:color w:val="auto"/>
+          <w:sz w:val="22"/>
+          <w:szCs w:val="22"/>
+        </w:rPr>
         <w:id w:val="-1624611017"/>
         <w:docPartObj>
           <w:docPartGallery w:val="Table of Contents"/>
@@ -24,13 +30,9 @@
       </w:sdtPr>
       <w:sdtEndPr>
         <w:rPr>
-          <w:rFonts w:asciiTheme="minorHAnsi" w:eastAsiaTheme="minorHAnsi" w:hAnsiTheme="minorHAnsi" w:cstheme="minorBidi"/>
           <w:b/>
           <w:bCs/>
           <w:noProof/>
-          <w:color w:val="auto"/>
-          <w:sz w:val="22"/>
-          <w:szCs w:val="22"/>
         </w:rPr>
       </w:sdtEndPr>
       <w:sdtContent>
@@ -576,13 +578,7 @@
         <w:jc w:val="both"/>
       </w:pPr>
       <w:r>
-        <w:t>The Model/View/Controller (MVC) triad of classes</w:t>
-      </w:r>
-      <w:r>
-        <w:t xml:space="preserve"> </w:t>
-      </w:r>
-      <w:r>
-        <w:t>is used to build user</w:t>
+        <w:t>The Model/View/Controller (MVC) triad of classes is used to build user</w:t>
       </w:r>
       <w:r>
         <w:t xml:space="preserve"> </w:t>
@@ -717,13 +713,7 @@
         <w:jc w:val="both"/>
       </w:pPr>
       <w:r>
-        <w:t>The Use Case diagram is a behavioral</w:t>
-      </w:r>
-      <w:r>
-        <w:t xml:space="preserve"> </w:t>
-      </w:r>
-      <w:r>
-        <w:t>diagram that shows the actions that can be performed by actors interacting</w:t>
+        <w:t>The Use Case diagram is a behavioral diagram that shows the actions that can be performed by actors interacting</w:t>
       </w:r>
       <w:r>
         <w:t xml:space="preserve"> </w:t>
@@ -1491,10 +1481,7 @@
                         <w:txbxContent>
                           <w:p>
                             <w:r>
-                              <w:t>View-Display</w:t>
-                            </w:r>
-                            <w:r>
-                              <w:t xml:space="preserve"> </w:t>
+                              <w:t xml:space="preserve">View-Display </w:t>
                             </w:r>
                           </w:p>
                         </w:txbxContent>
@@ -1525,10 +1512,7 @@
                   <w:txbxContent>
                     <w:p>
                       <w:r>
-                        <w:t>View-Display</w:t>
-                      </w:r>
-                      <w:r>
-                        <w:t xml:space="preserve"> </w:t>
+                        <w:t xml:space="preserve">View-Display </w:t>
                       </w:r>
                     </w:p>
                   </w:txbxContent>
@@ -1731,10 +1715,7 @@
                         <w:txbxContent>
                           <w:p>
                             <w:r>
-                              <w:t>Model</w:t>
-                            </w:r>
-                            <w:r>
-                              <w:t xml:space="preserve"> </w:t>
+                              <w:t xml:space="preserve">Model </w:t>
                             </w:r>
                           </w:p>
                         </w:txbxContent>
@@ -1761,10 +1742,7 @@
                   <w:txbxContent>
                     <w:p>
                       <w:r>
-                        <w:t>Model</w:t>
-                      </w:r>
-                      <w:r>
-                        <w:t xml:space="preserve"> </w:t>
+                        <w:t xml:space="preserve">Model </w:t>
                       </w:r>
                     </w:p>
                   </w:txbxContent>
@@ -3557,13 +3535,7 @@
           </w:p>
           <w:p>
             <w:r>
-              <w:t xml:space="preserve">prepare the system for use. Otherwise, alert the </w:t>
-            </w:r>
-            <w:r>
-              <w:t>User</w:t>
-            </w:r>
-            <w:r>
-              <w:t xml:space="preserve"> to the presence of a problem and</w:t>
+              <w:t>prepare the system for use. Otherwise, alert the User to the presence of a problem and</w:t>
             </w:r>
           </w:p>
           <w:p>
@@ -3660,24 +3632,23 @@
       </w:r>
       <w:bookmarkEnd w:id="3"/>
     </w:p>
-    <w:p/>
     <w:tbl>
       <w:tblPr>
         <w:tblStyle w:val="TableGrid"/>
-        <w:tblpPr w:leftFromText="141" w:rightFromText="141" w:vertAnchor="text" w:horzAnchor="page" w:tblpX="3954" w:tblpY="281"/>
+        <w:tblpPr w:leftFromText="141" w:rightFromText="141" w:vertAnchor="text" w:horzAnchor="margin" w:tblpXSpec="center" w:tblpY="251"/>
         <w:tblW w:w="0" w:type="auto"/>
         <w:tblLook w:val="04A0" w:firstRow="1" w:lastRow="0" w:firstColumn="1" w:lastColumn="0" w:noHBand="0" w:noVBand="1"/>
       </w:tblPr>
       <w:tblGrid>
-        <w:gridCol w:w="2455"/>
+        <w:gridCol w:w="1917"/>
       </w:tblGrid>
       <w:tr>
         <w:trPr>
-          <w:trHeight w:val="189"/>
+          <w:trHeight w:val="165"/>
         </w:trPr>
         <w:tc>
           <w:tcPr>
-            <w:tcW w:w="2455" w:type="dxa"/>
+            <w:tcW w:w="1917" w:type="dxa"/>
           </w:tcPr>
           <w:p>
             <w:r>
@@ -3688,11 +3659,11 @@
       </w:tr>
       <w:tr>
         <w:trPr>
-          <w:trHeight w:val="250"/>
+          <w:trHeight w:val="218"/>
         </w:trPr>
         <w:tc>
           <w:tcPr>
-            <w:tcW w:w="2455" w:type="dxa"/>
+            <w:tcW w:w="1917" w:type="dxa"/>
           </w:tcPr>
           <w:p>
             <w:r>
@@ -3713,25 +3684,239 @@
       </w:tr>
       <w:tr>
         <w:trPr>
-          <w:trHeight w:val="250"/>
+          <w:trHeight w:val="218"/>
         </w:trPr>
         <w:tc>
           <w:tcPr>
-            <w:tcW w:w="2455" w:type="dxa"/>
+            <w:tcW w:w="1917" w:type="dxa"/>
+          </w:tcPr>
+          <w:p/>
+        </w:tc>
+      </w:tr>
+    </w:tbl>
+    <w:p/>
+    <w:tbl>
+      <w:tblPr>
+        <w:tblStyle w:val="TableGrid"/>
+        <w:tblpPr w:leftFromText="141" w:rightFromText="141" w:vertAnchor="text" w:horzAnchor="margin" w:tblpY="296"/>
+        <w:tblW w:w="0" w:type="auto"/>
+        <w:tblLook w:val="04A0" w:firstRow="1" w:lastRow="0" w:firstColumn="1" w:lastColumn="0" w:noHBand="0" w:noVBand="1"/>
+      </w:tblPr>
+      <w:tblGrid>
+        <w:gridCol w:w="1917"/>
+      </w:tblGrid>
+      <w:tr>
+        <w:trPr>
+          <w:trHeight w:val="165"/>
+        </w:trPr>
+        <w:tc>
+          <w:tcPr>
+            <w:tcW w:w="1917" w:type="dxa"/>
+          </w:tcPr>
+          <w:p>
+            <w:r>
+              <w:t>Speed controller</w:t>
+            </w:r>
+          </w:p>
+        </w:tc>
+      </w:tr>
+      <w:tr>
+        <w:trPr>
+          <w:trHeight w:val="218"/>
+        </w:trPr>
+        <w:tc>
+          <w:tcPr>
+            <w:tcW w:w="1917" w:type="dxa"/>
+          </w:tcPr>
+          <w:p>
+            <w:r>
+              <w:t>-fault</w:t>
+            </w:r>
+          </w:p>
+          <w:p>
+            <w:r>
+              <w:t>-controller On</w:t>
+            </w:r>
+          </w:p>
+          <w:p>
+            <w:r>
+              <w:t>-Set RPM</w:t>
+            </w:r>
+          </w:p>
+        </w:tc>
+      </w:tr>
+      <w:tr>
+        <w:trPr>
+          <w:trHeight w:val="218"/>
+        </w:trPr>
+        <w:tc>
+          <w:tcPr>
+            <w:tcW w:w="1917" w:type="dxa"/>
           </w:tcPr>
           <w:p/>
         </w:tc>
       </w:tr>
     </w:tbl>
     <w:p>
-      <w:bookmarkStart w:id="4" w:name="_GoBack"/>
-      <w:bookmarkEnd w:id="4"/>
+      <w:pPr>
+        <w:tabs>
+          <w:tab w:val="left" w:pos="8318"/>
+        </w:tabs>
+      </w:pPr>
+      <w:r>
+        <w:tab/>
+      </w:r>
+    </w:p>
+    <w:tbl>
+      <w:tblPr>
+        <w:tblStyle w:val="TableGrid"/>
+        <w:tblpPr w:leftFromText="141" w:rightFromText="141" w:vertAnchor="text" w:horzAnchor="margin" w:tblpXSpec="right" w:tblpY="168"/>
+        <w:tblW w:w="0" w:type="auto"/>
+        <w:tblLook w:val="04A0" w:firstRow="1" w:lastRow="0" w:firstColumn="1" w:lastColumn="0" w:noHBand="0" w:noVBand="1"/>
+      </w:tblPr>
+      <w:tblGrid>
+        <w:gridCol w:w="1917"/>
+      </w:tblGrid>
+      <w:tr>
+        <w:trPr>
+          <w:trHeight w:val="165"/>
+        </w:trPr>
+        <w:tc>
+          <w:tcPr>
+            <w:tcW w:w="1917" w:type="dxa"/>
+          </w:tcPr>
+          <w:p>
+            <w:r>
+              <w:t>Drivers</w:t>
+            </w:r>
+          </w:p>
+        </w:tc>
+      </w:tr>
+      <w:tr>
+        <w:trPr>
+          <w:trHeight w:val="218"/>
+        </w:trPr>
+        <w:tc>
+          <w:tcPr>
+            <w:tcW w:w="1917" w:type="dxa"/>
+          </w:tcPr>
+          <w:p>
+            <w:r>
+              <w:t>-fault</w:t>
+            </w:r>
+          </w:p>
+          <w:p>
+            <w:r>
+              <w:t>-controller On</w:t>
+            </w:r>
+          </w:p>
+          <w:p>
+            <w:r>
+              <w:t>-Set RPM</w:t>
+            </w:r>
+          </w:p>
+        </w:tc>
+      </w:tr>
+      <w:tr>
+        <w:trPr>
+          <w:trHeight w:val="218"/>
+        </w:trPr>
+        <w:tc>
+          <w:tcPr>
+            <w:tcW w:w="1917" w:type="dxa"/>
+          </w:tcPr>
+          <w:p/>
+        </w:tc>
+      </w:tr>
+    </w:tbl>
+    <w:p>
+      <w:pPr>
+        <w:tabs>
+          <w:tab w:val="left" w:pos="8318"/>
+        </w:tabs>
+      </w:pPr>
     </w:p>
     <w:p/>
     <w:tbl>
       <w:tblPr>
         <w:tblStyle w:val="TableGrid"/>
-        <w:tblpPr w:leftFromText="141" w:rightFromText="141" w:vertAnchor="text" w:horzAnchor="page" w:tblpX="6603" w:tblpY="998"/>
+        <w:tblpPr w:leftFromText="141" w:rightFromText="141" w:vertAnchor="text" w:horzAnchor="margin" w:tblpXSpec="right" w:tblpY="1578"/>
+        <w:tblW w:w="0" w:type="auto"/>
+        <w:tblLook w:val="04A0" w:firstRow="1" w:lastRow="0" w:firstColumn="1" w:lastColumn="0" w:noHBand="0" w:noVBand="1"/>
+      </w:tblPr>
+      <w:tblGrid>
+        <w:gridCol w:w="2060"/>
+      </w:tblGrid>
+      <w:tr>
+        <w:trPr>
+          <w:trHeight w:val="424"/>
+        </w:trPr>
+        <w:tc>
+          <w:tcPr>
+            <w:tcW w:w="2060" w:type="dxa"/>
+          </w:tcPr>
+          <w:p>
+            <w:r>
+              <w:t>Speed controller</w:t>
+            </w:r>
+            <w:r>
+              <w:t>_ Display</w:t>
+            </w:r>
+          </w:p>
+        </w:tc>
+      </w:tr>
+      <w:tr>
+        <w:trPr>
+          <w:trHeight w:val="562"/>
+        </w:trPr>
+        <w:tc>
+          <w:tcPr>
+            <w:tcW w:w="2060" w:type="dxa"/>
+          </w:tcPr>
+          <w:p>
+            <w:r>
+              <w:t>-</w:t>
+            </w:r>
+            <w:r>
+              <w:t>speed</w:t>
+            </w:r>
+          </w:p>
+        </w:tc>
+      </w:tr>
+      <w:tr>
+        <w:trPr>
+          <w:trHeight w:val="562"/>
+        </w:trPr>
+        <w:tc>
+          <w:tcPr>
+            <w:tcW w:w="2060" w:type="dxa"/>
+          </w:tcPr>
+          <w:p>
+            <w:r>
+              <w:t>+</w:t>
+            </w:r>
+            <w:proofErr w:type="spellStart"/>
+            <w:r>
+              <w:t>Request_data</w:t>
+            </w:r>
+            <w:proofErr w:type="spellEnd"/>
+            <w:r>
+              <w:t xml:space="preserve"> ()</w:t>
+            </w:r>
+          </w:p>
+          <w:p>
+            <w:r>
+              <w:t>+Display ()</w:t>
+            </w:r>
+          </w:p>
+        </w:tc>
+      </w:tr>
+    </w:tbl>
+    <w:p/>
+    <w:tbl>
+      <w:tblPr>
+        <w:tblStyle w:val="TableGrid"/>
+        <w:tblpPr w:leftFromText="141" w:rightFromText="141" w:vertAnchor="text" w:horzAnchor="margin" w:tblpXSpec="center" w:tblpY="259"/>
         <w:tblW w:w="0" w:type="auto"/>
         <w:tblLook w:val="04A0" w:firstRow="1" w:lastRow="0" w:firstColumn="1" w:lastColumn="0" w:noHBand="0" w:noVBand="1"/>
       </w:tblPr>
@@ -3748,8 +3933,13 @@
           </w:tcPr>
           <w:p>
             <w:r>
-              <w:t>Speed controller</w:t>
-            </w:r>
+              <w:t xml:space="preserve">Proyecto </w:t>
+            </w:r>
+            <w:proofErr w:type="spellStart"/>
+            <w:r>
+              <w:t>integrador</w:t>
+            </w:r>
+            <w:proofErr w:type="spellEnd"/>
           </w:p>
         </w:tc>
       </w:tr>
@@ -3786,28 +3976,81 @@
           <w:tcPr>
             <w:tcW w:w="2619" w:type="dxa"/>
           </w:tcPr>
-          <w:p/>
+          <w:p>
+            <w:r>
+              <w:t>+</w:t>
+            </w:r>
+            <w:proofErr w:type="gramStart"/>
+            <w:r>
+              <w:t>Active(</w:t>
+            </w:r>
+            <w:proofErr w:type="gramEnd"/>
+            <w:r>
+              <w:t>)</w:t>
+            </w:r>
+          </w:p>
+          <w:p>
+            <w:r>
+              <w:t>+</w:t>
+            </w:r>
+            <w:proofErr w:type="spellStart"/>
+            <w:r>
+              <w:t>Change_Speed</w:t>
+            </w:r>
+            <w:proofErr w:type="spellEnd"/>
+            <w:r>
+              <w:t xml:space="preserve"> ()</w:t>
+            </w:r>
+          </w:p>
+          <w:p>
+            <w:r>
+              <w:t>+</w:t>
+            </w:r>
+            <w:proofErr w:type="spellStart"/>
+            <w:r>
+              <w:t>Off_Button</w:t>
+            </w:r>
+            <w:proofErr w:type="spellEnd"/>
+            <w:r>
+              <w:t xml:space="preserve"> ()</w:t>
+            </w:r>
+          </w:p>
+          <w:p>
+            <w:r>
+              <w:t>+</w:t>
+            </w:r>
+            <w:proofErr w:type="spellStart"/>
+            <w:r>
+              <w:t>System_fault</w:t>
+            </w:r>
+            <w:proofErr w:type="spellEnd"/>
+            <w:r>
+              <w:t xml:space="preserve"> ()</w:t>
+            </w:r>
+          </w:p>
         </w:tc>
       </w:tr>
     </w:tbl>
     <w:p/>
+    <w:p/>
+    <w:p/>
     <w:tbl>
       <w:tblPr>
         <w:tblStyle w:val="TableGrid"/>
+        <w:tblpPr w:leftFromText="141" w:rightFromText="141" w:vertAnchor="text" w:horzAnchor="margin" w:tblpY="-465"/>
         <w:tblW w:w="0" w:type="auto"/>
-        <w:tblInd w:w="2317" w:type="dxa"/>
         <w:tblLook w:val="04A0" w:firstRow="1" w:lastRow="0" w:firstColumn="1" w:lastColumn="0" w:noHBand="0" w:noVBand="1"/>
       </w:tblPr>
       <w:tblGrid>
-        <w:gridCol w:w="2619"/>
+        <w:gridCol w:w="1917"/>
       </w:tblGrid>
       <w:tr>
         <w:trPr>
-          <w:trHeight w:val="347"/>
+          <w:trHeight w:val="165"/>
         </w:trPr>
         <w:tc>
           <w:tcPr>
-            <w:tcW w:w="2619" w:type="dxa"/>
+            <w:tcW w:w="1917" w:type="dxa"/>
           </w:tcPr>
           <w:p>
             <w:r>
@@ -3818,11 +4061,11 @@
       </w:tr>
       <w:tr>
         <w:trPr>
-          <w:trHeight w:val="460"/>
+          <w:trHeight w:val="218"/>
         </w:trPr>
         <w:tc>
           <w:tcPr>
-            <w:tcW w:w="2619" w:type="dxa"/>
+            <w:tcW w:w="1917" w:type="dxa"/>
           </w:tcPr>
           <w:p>
             <w:r>
@@ -3843,11 +4086,11 @@
       </w:tr>
       <w:tr>
         <w:trPr>
-          <w:trHeight w:val="460"/>
+          <w:trHeight w:val="218"/>
         </w:trPr>
         <w:tc>
           <w:tcPr>
-            <w:tcW w:w="2619" w:type="dxa"/>
+            <w:tcW w:w="1917" w:type="dxa"/>
           </w:tcPr>
           <w:p/>
         </w:tc>
@@ -3859,11 +4102,18 @@
     <w:p/>
     <w:p/>
     <w:p>
+      <w:bookmarkStart w:id="4" w:name="_GoBack"/>
+      <w:bookmarkEnd w:id="4"/>
+    </w:p>
+    <w:p/>
+    <w:p/>
+    <w:p>
       <w:pPr>
         <w:pStyle w:val="Heading2"/>
       </w:pPr>
       <w:bookmarkStart w:id="5" w:name="_Toc21193898"/>
       <w:r>
+        <w:lastRenderedPageBreak/>
         <w:t>Data dictionary</w:t>
       </w:r>
       <w:bookmarkEnd w:id="5"/>
@@ -4926,7 +5176,7 @@
 </file>
 
 <file path=customXml/itemProps1.xml><?xml version="1.0" encoding="utf-8"?>
-<ds:datastoreItem xmlns:ds="http://schemas.openxmlformats.org/officeDocument/2006/customXml" ds:itemID="{F641DF57-6F6E-4DDE-8998-557E8502C10A}">
+<ds:datastoreItem xmlns:ds="http://schemas.openxmlformats.org/officeDocument/2006/customXml" ds:itemID="{64BAB98C-172A-4C14-A692-9360A7FC6CC1}">
   <ds:schemaRefs>
     <ds:schemaRef ds:uri="http://schemas.openxmlformats.org/officeDocument/2006/bibliography"/>
   </ds:schemaRefs>

</xml_diff>